<commit_message>
4/3/2023: Added finishing touches. Ready for submission.
</commit_message>
<xml_diff>
--- a/Week_1_excel_challenge.docx
+++ b/Week_1_excel_challenge.docx
@@ -124,9 +124,6 @@
     </w:p>
     <w:p>
       <w:r>
-        <w:t xml:space="preserve"> </w:t>
-      </w:r>
-      <w:r>
         <w:t>This data set does not account for the crowdfunding active period, i.e. some crowdfunding events exceed goals in a single day while some events are active for multiple weeks.</w:t>
       </w:r>
     </w:p>
@@ -156,15 +153,7 @@
         <w:t>Add</w:t>
       </w:r>
       <w:r>
-        <w:t xml:space="preserve"> </w:t>
-      </w:r>
-      <w:proofErr w:type="spellStart"/>
-      <w:r>
-        <w:t>treemap</w:t>
-      </w:r>
-      <w:proofErr w:type="spellEnd"/>
-      <w:r>
-        <w:t xml:space="preserve"> of top funding sources per parent and sub categories. The tree map would highlight significant sources of funding.</w:t>
+        <w:t xml:space="preserve"> treemap of top funding sources per parent and sub categories. The tree map would highlight significant sources of funding.</w:t>
       </w:r>
       <w:r>
         <w:t xml:space="preserve"> Convert donation amounts to single currency (per the month/year spot price…)</w:t>
@@ -257,13 +246,8 @@
         <w:t>numbers in a data set vary from the mean</w:t>
       </w:r>
       <w:r>
-        <w:t xml:space="preserve">, where standard deviation describes distance between data points in a data set. </w:t>
-      </w:r>
-      <w:proofErr w:type="gramStart"/>
-      <w:r>
-        <w:t>(</w:t>
-      </w:r>
-      <w:proofErr w:type="gramEnd"/>
+        <w:t>, where standard deviation describes distance between data points in a data set. (</w:t>
+      </w:r>
       <w:r>
         <w:rPr>
           <w:i/>

</xml_diff>